<commit_message>
W04 Team Activity - Foundation Programs Design - 04
</commit_message>
<xml_diff>
--- a/week04/Class_diagram- YouTubeVideos.docx
+++ b/week04/Class_diagram- YouTubeVideos.docx
@@ -27,7 +27,6 @@
                 <w:szCs w:val="28"/>
               </w:rPr>
             </w:pPr>
-            <w:proofErr w:type="spellStart"/>
             <w:r>
               <w:rPr>
                 <w:rFonts w:ascii="Segoe UI" w:hAnsi="Segoe UI" w:cs="Segoe UI"/>
@@ -46,7 +45,6 @@
               </w:rPr>
               <w:t>s</w:t>
             </w:r>
-            <w:proofErr w:type="spellEnd"/>
           </w:p>
         </w:tc>
       </w:tr>
@@ -196,13 +194,7 @@
               <w:rPr>
                 <w:rFonts w:ascii="Segoe UI" w:hAnsi="Segoe UI" w:cs="Segoe UI"/>
               </w:rPr>
-              <w:t>comment:</w:t>
-            </w:r>
-            <w:r>
-              <w:rPr>
-                <w:rFonts w:ascii="Segoe UI" w:hAnsi="Segoe UI" w:cs="Segoe UI"/>
-              </w:rPr>
-              <w:t>List</w:t>
+              <w:t>comment:List</w:t>
             </w:r>
             <w:proofErr w:type="spellEnd"/>
             <w:proofErr w:type="gramEnd"/>
@@ -355,12 +347,14 @@
                 <w:rFonts w:ascii="Segoe UI" w:hAnsi="Segoe UI" w:cs="Segoe UI"/>
               </w:rPr>
             </w:pPr>
-            <w:r>
-              <w:rPr>
-                <w:rFonts w:ascii="Segoe UI" w:hAnsi="Segoe UI" w:cs="Segoe UI"/>
-              </w:rPr>
-              <w:t>Display()</w:t>
-            </w:r>
+            <w:proofErr w:type="spellStart"/>
+            <w:r>
+              <w:rPr>
+                <w:rFonts w:ascii="Segoe UI" w:hAnsi="Segoe UI" w:cs="Segoe UI"/>
+              </w:rPr>
+              <w:t>DisplayVideoDetails</w:t>
+            </w:r>
+            <w:proofErr w:type="spellEnd"/>
             <w:r>
               <w:rPr>
                 <w:rFonts w:ascii="Segoe UI" w:hAnsi="Segoe UI" w:cs="Segoe UI"/>
@@ -379,10 +373,11 @@
         </w:tc>
       </w:tr>
     </w:tbl>
+    <w:p/>
     <w:tbl>
       <w:tblPr>
         <w:tblStyle w:val="Tabelacomgrade"/>
-        <w:tblpPr w:leftFromText="141" w:rightFromText="141" w:vertAnchor="text" w:horzAnchor="margin" w:tblpXSpec="right" w:tblpY="-2444"/>
+        <w:tblpPr w:leftFromText="141" w:rightFromText="141" w:vertAnchor="text" w:horzAnchor="margin" w:tblpY="-52"/>
         <w:tblW w:w="0" w:type="auto"/>
         <w:tblLook w:val="04A0" w:firstRow="1" w:lastRow="0" w:firstColumn="1" w:lastColumn="0" w:noHBand="0" w:noVBand="1"/>
       </w:tblPr>
@@ -405,7 +400,6 @@
                 <w:szCs w:val="28"/>
               </w:rPr>
             </w:pPr>
-            <w:bookmarkStart w:id="0" w:name="_GoBack"/>
             <w:proofErr w:type="spellStart"/>
             <w:r>
               <w:rPr>
@@ -579,13 +573,7 @@
               <w:rPr>
                 <w:rFonts w:ascii="Segoe UI" w:hAnsi="Segoe UI" w:cs="Segoe UI"/>
               </w:rPr>
-              <w:t xml:space="preserve">, </w:t>
-            </w:r>
-            <w:r>
-              <w:rPr>
-                <w:rFonts w:ascii="Segoe UI" w:hAnsi="Segoe UI" w:cs="Segoe UI"/>
-              </w:rPr>
-              <w:t xml:space="preserve"> </w:t>
+              <w:t xml:space="preserve">,  </w:t>
             </w:r>
             <w:proofErr w:type="spellStart"/>
             <w:r>
@@ -638,10 +626,11 @@
           </w:p>
         </w:tc>
       </w:tr>
+    </w:tbl>
+    <w:p>
+      <w:bookmarkStart w:id="0" w:name="_GoBack"/>
       <w:bookmarkEnd w:id="0"/>
-    </w:tbl>
-    <w:p/>
-    <w:p/>
+    </w:p>
     <w:p/>
     <w:sectPr>
       <w:pgSz w:w="11906" w:h="16838"/>

</xml_diff>